<commit_message>
perbaiki tapd rinci bl
</commit_message>
<xml_diff>
--- a/public/tmp/cover/cover_a4_rka.docx
+++ b/public/tmp/cover/cover_a4_rka.docx
@@ -1,6 +1,6 @@
 
 <file path=word/document.xml><?xml version="1.0" encoding="utf-8"?>
-<w:document xmlns:wpc="http://schemas.microsoft.com/office/word/2010/wordprocessingCanvas" xmlns:cx="http://schemas.microsoft.com/office/drawing/2014/chartex" xmlns:cx1="http://schemas.microsoft.com/office/drawing/2015/9/8/chartex" xmlns:cx2="http://schemas.microsoft.com/office/drawing/2015/10/21/chartex" xmlns:cx3="http://schemas.microsoft.com/office/drawing/2016/5/9/chartex" xmlns:cx4="http://schemas.microsoft.com/office/drawing/2016/5/10/chartex" xmlns:cx5="http://schemas.microsoft.com/office/drawing/2016/5/11/chartex" xmlns:cx6="http://schemas.microsoft.com/office/drawing/2016/5/12/chartex" xmlns:cx7="http://schemas.microsoft.com/office/drawing/2016/5/13/chartex" xmlns:cx8="http://schemas.microsoft.com/office/drawing/2016/5/14/chartex" xmlns:mc="http://schemas.openxmlformats.org/markup-compatibility/2006" xmlns:aink="http://schemas.microsoft.com/office/drawing/2016/ink" xmlns:am3d="http://schemas.microsoft.com/office/drawing/2017/model3d" xmlns:o="urn:schemas-microsoft-com:office:office" xmlns:r="http://schemas.openxmlformats.org/officeDocument/2006/relationships" xmlns:m="http://schemas.openxmlformats.org/officeDocument/2006/math" xmlns:v="urn:schemas-microsoft-com:vml" xmlns:wp14="http://schemas.microsoft.com/office/word/2010/wordprocessingDrawing" xmlns:wp="http://schemas.openxmlformats.org/drawingml/2006/wordprocessingDrawing" xmlns:w10="urn:schemas-microsoft-com:office:word" xmlns:w="http://schemas.openxmlformats.org/wordprocessingml/2006/main" xmlns:w14="http://schemas.microsoft.com/office/word/2010/wordml" xmlns:w15="http://schemas.microsoft.com/office/word/2012/wordml" xmlns:w16cex="http://schemas.microsoft.com/office/word/2018/wordml/cex" xmlns:w16cid="http://schemas.microsoft.com/office/word/2016/wordml/cid" xmlns:w16="http://schemas.microsoft.com/office/word/2018/wordml" xmlns:w16sdtdh="http://schemas.microsoft.com/office/word/2020/wordml/sdtdatahash" xmlns:w16se="http://schemas.microsoft.com/office/word/2015/wordml/symex" xmlns:wpg="http://schemas.microsoft.com/office/word/2010/wordprocessingGroup" xmlns:wpi="http://schemas.microsoft.com/office/word/2010/wordprocessingInk" xmlns:wne="http://schemas.microsoft.com/office/word/2006/wordml" xmlns:wps="http://schemas.microsoft.com/office/word/2010/wordprocessingShape" mc:Ignorable="w14 w15 w16se w16cid w16 w16cex w16sdtdh wp14">
+<w:document xmlns:wpc="http://schemas.microsoft.com/office/word/2010/wordprocessingCanvas" xmlns:cx="http://schemas.microsoft.com/office/drawing/2014/chartex" xmlns:cx1="http://schemas.microsoft.com/office/drawing/2015/9/8/chartex" xmlns:cx2="http://schemas.microsoft.com/office/drawing/2015/10/21/chartex" xmlns:cx3="http://schemas.microsoft.com/office/drawing/2016/5/9/chartex" xmlns:cx4="http://schemas.microsoft.com/office/drawing/2016/5/10/chartex" xmlns:cx5="http://schemas.microsoft.com/office/drawing/2016/5/11/chartex" xmlns:cx6="http://schemas.microsoft.com/office/drawing/2016/5/12/chartex" xmlns:cx7="http://schemas.microsoft.com/office/drawing/2016/5/13/chartex" xmlns:cx8="http://schemas.microsoft.com/office/drawing/2016/5/14/chartex" xmlns:mc="http://schemas.openxmlformats.org/markup-compatibility/2006" xmlns:aink="http://schemas.microsoft.com/office/drawing/2016/ink" xmlns:am3d="http://schemas.microsoft.com/office/drawing/2017/model3d" xmlns:o="urn:schemas-microsoft-com:office:office" xmlns:oel="http://schemas.microsoft.com/office/2019/extlst" xmlns:r="http://schemas.openxmlformats.org/officeDocument/2006/relationships" xmlns:m="http://schemas.openxmlformats.org/officeDocument/2006/math" xmlns:v="urn:schemas-microsoft-com:vml" xmlns:wp14="http://schemas.microsoft.com/office/word/2010/wordprocessingDrawing" xmlns:wp="http://schemas.openxmlformats.org/drawingml/2006/wordprocessingDrawing" xmlns:w10="urn:schemas-microsoft-com:office:word" xmlns:w="http://schemas.openxmlformats.org/wordprocessingml/2006/main" xmlns:w14="http://schemas.microsoft.com/office/word/2010/wordml" xmlns:w15="http://schemas.microsoft.com/office/word/2012/wordml" xmlns:w16cex="http://schemas.microsoft.com/office/word/2018/wordml/cex" xmlns:w16cid="http://schemas.microsoft.com/office/word/2016/wordml/cid" xmlns:w16="http://schemas.microsoft.com/office/word/2018/wordml" xmlns:w16du="http://schemas.microsoft.com/office/word/2023/wordml/word16du" xmlns:w16sdtdh="http://schemas.microsoft.com/office/word/2020/wordml/sdtdatahash" xmlns:w16se="http://schemas.microsoft.com/office/word/2015/wordml/symex" xmlns:wpg="http://schemas.microsoft.com/office/word/2010/wordprocessingGroup" xmlns:wpi="http://schemas.microsoft.com/office/word/2010/wordprocessingInk" xmlns:wne="http://schemas.microsoft.com/office/word/2006/wordml" xmlns:wps="http://schemas.microsoft.com/office/word/2010/wordprocessingShape" mc:Ignorable="w14 w15 w16se w16cid w16 w16cex w16sdtdh w16du wp14">
   <w:body>
     <w:tbl>
       <w:tblPr>
@@ -126,15 +126,15 @@
               <mc:AlternateContent>
                 <mc:Choice Requires="wps">
                   <w:drawing>
-                    <wp:anchor distT="0" distB="0" distL="114300" distR="114300" simplePos="0" relativeHeight="487559168" behindDoc="1" locked="1" layoutInCell="1" allowOverlap="1" wp14:anchorId="0F3164AF" wp14:editId="74854074">
+                    <wp:anchor distT="0" distB="0" distL="114300" distR="114300" simplePos="0" relativeHeight="487559168" behindDoc="1" locked="1" layoutInCell="1" allowOverlap="1" wp14:anchorId="0F3164AF" wp14:editId="01EA59F2">
                       <wp:simplePos x="0" y="0"/>
                       <wp:positionH relativeFrom="column">
-                        <wp:posOffset>6967220</wp:posOffset>
+                        <wp:posOffset>6970395</wp:posOffset>
                       </wp:positionH>
                       <wp:positionV relativeFrom="page">
-                        <wp:posOffset>140335</wp:posOffset>
+                        <wp:posOffset>-810895</wp:posOffset>
                       </wp:positionV>
-                      <wp:extent cx="712470" cy="2192020"/>
+                      <wp:extent cx="712470" cy="3144520"/>
                       <wp:effectExtent l="0" t="0" r="0" b="0"/>
                       <wp:wrapNone/>
                       <wp:docPr id="2" name="Text Box 2"/>
@@ -146,7 +146,7 @@
                             <wps:spPr>
                               <a:xfrm>
                                 <a:off x="0" y="0"/>
-                                <a:ext cx="712470" cy="2192020"/>
+                                <a:ext cx="712470" cy="3144520"/>
                               </a:xfrm>
                               <a:prstGeom prst="rect">
                                 <a:avLst/>
@@ -161,7 +161,6 @@
                                 <w:p>
                                   <w:pPr>
                                     <w:pStyle w:val="BodyText"/>
-                                    <w:jc w:val="both"/>
                                     <w:rPr>
                                       <w:rFonts w:ascii="Arial Black" w:hAnsi="Arial Black"/>
                                       <w:color w:val="FF0000"/>
@@ -269,13 +268,12 @@
                       <v:stroke joinstyle="miter"/>
                       <v:path gradientshapeok="t" o:connecttype="rect"/>
                     </v:shapetype>
-                    <v:shape id="Text Box 2" o:spid="_x0000_s1026" type="#_x0000_t202" style="position:absolute;margin-left:548.6pt;margin-top:11.05pt;width:56.1pt;height:172.6pt;z-index:-15757312;visibility:visible;mso-wrap-style:square;mso-width-percent:0;mso-height-percent:0;mso-wrap-distance-left:9pt;mso-wrap-distance-top:0;mso-wrap-distance-right:9pt;mso-wrap-distance-bottom:0;mso-position-horizontal:absolute;mso-position-horizontal-relative:text;mso-position-vertical:absolute;mso-position-vertical-relative:page;mso-width-percent:0;mso-height-percent:0;mso-width-relative:margin;mso-height-relative:margin;v-text-anchor:top" o:gfxdata="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" filled="f" stroked="f">
+                    <v:shape id="Text Box 2" o:spid="_x0000_s1026" type="#_x0000_t202" style="position:absolute;margin-left:548.85pt;margin-top:-63.85pt;width:56.1pt;height:247.6pt;z-index:-15757312;visibility:visible;mso-wrap-style:square;mso-width-percent:0;mso-height-percent:0;mso-wrap-distance-left:9pt;mso-wrap-distance-top:0;mso-wrap-distance-right:9pt;mso-wrap-distance-bottom:0;mso-position-horizontal:absolute;mso-position-horizontal-relative:text;mso-position-vertical:absolute;mso-position-vertical-relative:page;mso-width-percent:0;mso-height-percent:0;mso-width-relative:margin;mso-height-relative:margin;v-text-anchor:top" o:gfxdata="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" filled="f" stroked="f">
                       <v:textbox style="layout-flow:vertical;mso-layout-flow-alt:bottom-to-top">
                         <w:txbxContent>
                           <w:p>
                             <w:pPr>
                               <w:pStyle w:val="BodyText"/>
-                              <w:jc w:val="both"/>
                               <w:rPr>
                                 <w:rFonts w:ascii="Arial Black" w:hAnsi="Arial Black"/>
                                 <w:color w:val="FF0000"/>
@@ -851,7 +849,27 @@
                 <w:sz w:val="40"/>
                 <w:szCs w:val="380"/>
               </w:rPr>
-              <w:t>SATUAN KERJAPERANGKAT DARAH</w:t>
+              <w:t>SATUAN KERJA</w:t>
+            </w:r>
+            <w:r>
+              <w:rPr>
+                <w:rFonts w:ascii="Arial" w:hAnsi="Arial" w:cs="Arial"/>
+                <w:bCs w:val="0"/>
+                <w:color w:val="FFFFFF" w:themeColor="background1"/>
+                <w:sz w:val="40"/>
+                <w:szCs w:val="380"/>
+              </w:rPr>
+              <w:t xml:space="preserve"> </w:t>
+            </w:r>
+            <w:r>
+              <w:rPr>
+                <w:rFonts w:ascii="Arial" w:hAnsi="Arial" w:cs="Arial"/>
+                <w:bCs w:val="0"/>
+                <w:color w:val="FFFFFF" w:themeColor="background1"/>
+                <w:sz w:val="40"/>
+                <w:szCs w:val="380"/>
+              </w:rPr>
+              <w:t>PERANGKAT DARAH</w:t>
             </w:r>
           </w:p>
           <w:p>
@@ -1561,16 +1579,16 @@
         <mc:AlternateContent>
           <mc:Choice Requires="wps">
             <w:drawing>
-              <wp:anchor distT="0" distB="0" distL="114300" distR="114300" simplePos="0" relativeHeight="487556096" behindDoc="1" locked="1" layoutInCell="1" allowOverlap="1" wp14:anchorId="3A85BD21" wp14:editId="6DCBBD5D">
+              <wp:anchor distT="0" distB="0" distL="114300" distR="114300" simplePos="0" relativeHeight="487556096" behindDoc="1" locked="1" layoutInCell="1" allowOverlap="1" wp14:anchorId="3A85BD21" wp14:editId="131DCA57">
                 <wp:simplePos x="0" y="0"/>
                 <wp:positionH relativeFrom="column">
-                  <wp:posOffset>1022350</wp:posOffset>
+                  <wp:posOffset>1021080</wp:posOffset>
                 </wp:positionH>
-                <wp:positionV relativeFrom="page">
-                  <wp:posOffset>4712970</wp:posOffset>
+                <wp:positionV relativeFrom="margin">
+                  <wp:posOffset>4274820</wp:posOffset>
                 </wp:positionV>
-                <wp:extent cx="932400" cy="2145600"/>
-                <wp:effectExtent l="0" t="0" r="0" b="7620"/>
+                <wp:extent cx="932180" cy="2758440"/>
+                <wp:effectExtent l="0" t="0" r="0" b="3810"/>
                 <wp:wrapNone/>
                 <wp:docPr id="1" name="Text Box 1"/>
                 <wp:cNvGraphicFramePr/>
@@ -1581,7 +1599,7 @@
                       <wps:spPr>
                         <a:xfrm>
                           <a:off x="0" y="0"/>
-                          <a:ext cx="932400" cy="2145600"/>
+                          <a:ext cx="932180" cy="2758440"/>
                         </a:xfrm>
                         <a:prstGeom prst="rect">
                           <a:avLst/>
@@ -1596,7 +1614,7 @@
                           <w:p>
                             <w:pPr>
                               <w:pStyle w:val="BodyText"/>
-                              <w:jc w:val="center"/>
+                              <w:jc w:val="right"/>
                               <w:rPr>
                                 <w:rFonts w:ascii="Arial Black" w:hAnsi="Arial Black"/>
                                 <w:spacing w:val="10"/>
@@ -1704,13 +1722,13 @@
           </mc:Choice>
           <mc:Fallback>
             <w:pict>
-              <v:shape w14:anchorId="3A85BD21" id="Text Box 1" o:spid="_x0000_s1027" type="#_x0000_t202" style="position:absolute;margin-left:80.5pt;margin-top:371.1pt;width:73.4pt;height:168.95pt;z-index:-15760384;visibility:visible;mso-wrap-style:square;mso-width-percent:0;mso-height-percent:0;mso-wrap-distance-left:9pt;mso-wrap-distance-top:0;mso-wrap-distance-right:9pt;mso-wrap-distance-bottom:0;mso-position-horizontal:absolute;mso-position-horizontal-relative:text;mso-position-vertical:absolute;mso-position-vertical-relative:page;mso-width-percent:0;mso-height-percent:0;mso-width-relative:margin;mso-height-relative:margin;v-text-anchor:top" o:gfxdata="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" filled="f" stroked="f">
+              <v:shape w14:anchorId="3A85BD21" id="Text Box 1" o:spid="_x0000_s1027" type="#_x0000_t202" style="position:absolute;margin-left:80.4pt;margin-top:336.6pt;width:73.4pt;height:217.2pt;z-index:-15760384;visibility:visible;mso-wrap-style:square;mso-width-percent:0;mso-height-percent:0;mso-wrap-distance-left:9pt;mso-wrap-distance-top:0;mso-wrap-distance-right:9pt;mso-wrap-distance-bottom:0;mso-position-horizontal:absolute;mso-position-horizontal-relative:text;mso-position-vertical:absolute;mso-position-vertical-relative:margin;mso-width-percent:0;mso-height-percent:0;mso-width-relative:margin;mso-height-relative:margin;v-text-anchor:top" o:gfxdata="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" filled="f" stroked="f">
                 <v:textbox style="layout-flow:vertical;mso-layout-flow-alt:bottom-to-top">
                   <w:txbxContent>
                     <w:p>
                       <w:pPr>
                         <w:pStyle w:val="BodyText"/>
-                        <w:jc w:val="center"/>
+                        <w:jc w:val="right"/>
                         <w:rPr>
                           <w:rFonts w:ascii="Arial Black" w:hAnsi="Arial Black"/>
                           <w:spacing w:val="10"/>
@@ -1798,7 +1816,7 @@
                     </w:p>
                   </w:txbxContent>
                 </v:textbox>
-                <w10:wrap anchory="page"/>
+                <w10:wrap anchory="margin"/>
                 <w10:anchorlock/>
               </v:shape>
             </w:pict>
@@ -1992,15 +2010,15 @@
         <mc:AlternateContent>
           <mc:Choice Requires="wps">
             <w:drawing>
-              <wp:anchor distT="0" distB="0" distL="114300" distR="114300" simplePos="0" relativeHeight="487579648" behindDoc="0" locked="0" layoutInCell="1" allowOverlap="1" wp14:anchorId="1C5B0598" wp14:editId="1E937A41">
+              <wp:anchor distT="0" distB="0" distL="114300" distR="114300" simplePos="0" relativeHeight="487579648" behindDoc="0" locked="0" layoutInCell="1" allowOverlap="1" wp14:anchorId="1C5B0598" wp14:editId="629C4C45">
                 <wp:simplePos x="0" y="0"/>
-                <wp:positionH relativeFrom="column">
-                  <wp:posOffset>2995480</wp:posOffset>
+                <wp:positionH relativeFrom="margin">
+                  <wp:align>right</wp:align>
                 </wp:positionH>
                 <wp:positionV relativeFrom="paragraph">
                   <wp:posOffset>-152400</wp:posOffset>
                 </wp:positionV>
-                <wp:extent cx="1790700" cy="628650"/>
+                <wp:extent cx="3649980" cy="628650"/>
                 <wp:effectExtent l="0" t="0" r="0" b="0"/>
                 <wp:wrapNone/>
                 <wp:docPr id="33" name="Text Box 33"/>
@@ -2012,7 +2030,7 @@
                       <wps:spPr>
                         <a:xfrm>
                           <a:off x="0" y="0"/>
-                          <a:ext cx="1790700" cy="628650"/>
+                          <a:ext cx="3649980" cy="628650"/>
                         </a:xfrm>
                         <a:prstGeom prst="rect">
                           <a:avLst/>
@@ -2119,16 +2137,15 @@
                     </wps:wsp>
                   </a:graphicData>
                 </a:graphic>
+                <wp14:sizeRelH relativeFrom="margin">
+                  <wp14:pctWidth>0</wp14:pctWidth>
+                </wp14:sizeRelH>
               </wp:anchor>
             </w:drawing>
           </mc:Choice>
           <mc:Fallback>
             <w:pict>
-              <v:shapetype w14:anchorId="1C5B0598" id="_x0000_t202" coordsize="21600,21600" o:spt="202" path="m,l,21600r21600,l21600,xe">
-                <v:stroke joinstyle="miter"/>
-                <v:path gradientshapeok="t" o:connecttype="rect"/>
-              </v:shapetype>
-              <v:shape id="Text Box 33" o:spid="_x0000_s1028" type="#_x0000_t202" style="position:absolute;margin-left:235.85pt;margin-top:-12pt;width:141pt;height:49.5pt;z-index:487579648;visibility:visible;mso-wrap-style:square;mso-wrap-distance-left:9pt;mso-wrap-distance-top:0;mso-wrap-distance-right:9pt;mso-wrap-distance-bottom:0;mso-position-horizontal:absolute;mso-position-horizontal-relative:text;mso-position-vertical:absolute;mso-position-vertical-relative:text;v-text-anchor:top" o:gfxdata="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" filled="f" stroked="f">
+              <v:shape w14:anchorId="1C5B0598" id="Text Box 33" o:spid="_x0000_s1028" type="#_x0000_t202" style="position:absolute;margin-left:236.2pt;margin-top:-12pt;width:287.4pt;height:49.5pt;z-index:487579648;visibility:visible;mso-wrap-style:square;mso-width-percent:0;mso-wrap-distance-left:9pt;mso-wrap-distance-top:0;mso-wrap-distance-right:9pt;mso-wrap-distance-bottom:0;mso-position-horizontal:right;mso-position-horizontal-relative:margin;mso-position-vertical:absolute;mso-position-vertical-relative:text;mso-width-percent:0;mso-width-relative:margin;v-text-anchor:top" o:gfxdata="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" filled="f" stroked="f">
                 <v:textbox>
                   <w:txbxContent>
                     <w:p>
@@ -2217,6 +2234,7 @@
                     </w:p>
                   </w:txbxContent>
                 </v:textbox>
+                <w10:wrap anchorx="margin"/>
               </v:shape>
             </w:pict>
           </mc:Fallback>
@@ -2830,7 +2848,27 @@
                 <w:sz w:val="40"/>
                 <w:szCs w:val="380"/>
               </w:rPr>
-              <w:t>SATUAN KERJAPERANGKAT DARAH</w:t>
+              <w:t>SATUAN KERJA</w:t>
+            </w:r>
+            <w:r>
+              <w:rPr>
+                <w:rFonts w:ascii="Arial" w:hAnsi="Arial" w:cs="Arial"/>
+                <w:bCs w:val="0"/>
+                <w:color w:val="FFFFFF" w:themeColor="background1"/>
+                <w:sz w:val="40"/>
+                <w:szCs w:val="380"/>
+              </w:rPr>
+              <w:t xml:space="preserve"> </w:t>
+            </w:r>
+            <w:r>
+              <w:rPr>
+                <w:rFonts w:ascii="Arial" w:hAnsi="Arial" w:cs="Arial"/>
+                <w:bCs w:val="0"/>
+                <w:color w:val="FFFFFF" w:themeColor="background1"/>
+                <w:sz w:val="40"/>
+                <w:szCs w:val="380"/>
+              </w:rPr>
+              <w:t>PERANGKAT DARAH</w:t>
             </w:r>
           </w:p>
           <w:p>
@@ -3255,7 +3293,7 @@
 </file>
 
 <file path=word/styles.xml><?xml version="1.0" encoding="utf-8"?>
-<w:styles xmlns:mc="http://schemas.openxmlformats.org/markup-compatibility/2006" xmlns:r="http://schemas.openxmlformats.org/officeDocument/2006/relationships" xmlns:w="http://schemas.openxmlformats.org/wordprocessingml/2006/main" xmlns:w14="http://schemas.microsoft.com/office/word/2010/wordml" xmlns:w15="http://schemas.microsoft.com/office/word/2012/wordml" xmlns:w16cex="http://schemas.microsoft.com/office/word/2018/wordml/cex" xmlns:w16cid="http://schemas.microsoft.com/office/word/2016/wordml/cid" xmlns:w16="http://schemas.microsoft.com/office/word/2018/wordml" xmlns:w16sdtdh="http://schemas.microsoft.com/office/word/2020/wordml/sdtdatahash" xmlns:w16se="http://schemas.microsoft.com/office/word/2015/wordml/symex" mc:Ignorable="w14 w15 w16se w16cid w16 w16cex w16sdtdh">
+<w:styles xmlns:mc="http://schemas.openxmlformats.org/markup-compatibility/2006" xmlns:r="http://schemas.openxmlformats.org/officeDocument/2006/relationships" xmlns:w="http://schemas.openxmlformats.org/wordprocessingml/2006/main" xmlns:w14="http://schemas.microsoft.com/office/word/2010/wordml" xmlns:w15="http://schemas.microsoft.com/office/word/2012/wordml" xmlns:w16cex="http://schemas.microsoft.com/office/word/2018/wordml/cex" xmlns:w16cid="http://schemas.microsoft.com/office/word/2016/wordml/cid" xmlns:w16="http://schemas.microsoft.com/office/word/2018/wordml" xmlns:w16du="http://schemas.microsoft.com/office/word/2023/wordml/word16du" xmlns:w16sdtdh="http://schemas.microsoft.com/office/word/2020/wordml/sdtdatahash" xmlns:w16se="http://schemas.microsoft.com/office/word/2015/wordml/symex" mc:Ignorable="w14 w15 w16se w16cid w16 w16cex w16sdtdh w16du">
   <w:docDefaults>
     <w:rPrDefault>
       <w:rPr>

</xml_diff>